<commit_message>
Update 03 - Requirements - Student #3.docx
</commit_message>
<xml_diff>
--- a/reports/Student3/03 - Requirements - Student #3.docx
+++ b/reports/Student3/03 - Requirements - Student #3.docx
@@ -1,6 +1,6 @@
 
 <file path=word/document.xml><?xml version="1.0" encoding="utf-8"?>
-<w:document xmlns:wpc="http://schemas.microsoft.com/office/word/2010/wordprocessingCanvas" xmlns:cx="http://schemas.microsoft.com/office/drawing/2014/chartex" xmlns:cx1="http://schemas.microsoft.com/office/drawing/2015/9/8/chartex" xmlns:cx2="http://schemas.microsoft.com/office/drawing/2015/10/21/chartex" xmlns:cx3="http://schemas.microsoft.com/office/drawing/2016/5/9/chartex" xmlns:cx4="http://schemas.microsoft.com/office/drawing/2016/5/10/chartex" xmlns:cx5="http://schemas.microsoft.com/office/drawing/2016/5/11/chartex" xmlns:cx6="http://schemas.microsoft.com/office/drawing/2016/5/12/chartex" xmlns:cx7="http://schemas.microsoft.com/office/drawing/2016/5/13/chartex" xmlns:cx8="http://schemas.microsoft.com/office/drawing/2016/5/14/chartex" xmlns:mc="http://schemas.openxmlformats.org/markup-compatibility/2006" xmlns:aink="http://schemas.microsoft.com/office/drawing/2016/ink" xmlns:am3d="http://schemas.microsoft.com/office/drawing/2017/model3d" xmlns:o="urn:schemas-microsoft-com:office:office" xmlns:oel="http://schemas.microsoft.com/office/2019/extlst" xmlns:r="http://schemas.openxmlformats.org/officeDocument/2006/relationships" xmlns:m="http://schemas.openxmlformats.org/officeDocument/2006/math" xmlns:v="urn:schemas-microsoft-com:vml" xmlns:wp14="http://schemas.microsoft.com/office/word/2010/wordprocessingDrawing" xmlns:wp="http://schemas.openxmlformats.org/drawingml/2006/wordprocessingDrawing" xmlns:w10="urn:schemas-microsoft-com:office:word" xmlns:w="http://schemas.openxmlformats.org/wordprocessingml/2006/main" xmlns:w14="http://schemas.microsoft.com/office/word/2010/wordml" xmlns:w15="http://schemas.microsoft.com/office/word/2012/wordml" xmlns:w16cex="http://schemas.microsoft.com/office/word/2018/wordml/cex" xmlns:w16cid="http://schemas.microsoft.com/office/word/2016/wordml/cid" xmlns:w16="http://schemas.microsoft.com/office/word/2018/wordml" xmlns:w16sdtdh="http://schemas.microsoft.com/office/word/2020/wordml/sdtdatahash" xmlns:w16se="http://schemas.microsoft.com/office/word/2015/wordml/symex" xmlns:wpg="http://schemas.microsoft.com/office/word/2010/wordprocessingGroup" xmlns:wpi="http://schemas.microsoft.com/office/word/2010/wordprocessingInk" xmlns:wne="http://schemas.microsoft.com/office/word/2006/wordml" xmlns:wps="http://schemas.microsoft.com/office/word/2010/wordprocessingShape" mc:Ignorable="w14 w15 w16se w16cid w16 w16cex w16sdtdh wp14">
+<w:document xmlns:wpc="http://schemas.microsoft.com/office/word/2010/wordprocessingCanvas" xmlns:cx="http://schemas.microsoft.com/office/drawing/2014/chartex" xmlns:cx1="http://schemas.microsoft.com/office/drawing/2015/9/8/chartex" xmlns:cx2="http://schemas.microsoft.com/office/drawing/2015/10/21/chartex" xmlns:cx3="http://schemas.microsoft.com/office/drawing/2016/5/9/chartex" xmlns:cx4="http://schemas.microsoft.com/office/drawing/2016/5/10/chartex" xmlns:cx5="http://schemas.microsoft.com/office/drawing/2016/5/11/chartex" xmlns:cx6="http://schemas.microsoft.com/office/drawing/2016/5/12/chartex" xmlns:cx7="http://schemas.microsoft.com/office/drawing/2016/5/13/chartex" xmlns:cx8="http://schemas.microsoft.com/office/drawing/2016/5/14/chartex" xmlns:mc="http://schemas.openxmlformats.org/markup-compatibility/2006" xmlns:aink="http://schemas.microsoft.com/office/drawing/2016/ink" xmlns:am3d="http://schemas.microsoft.com/office/drawing/2017/model3d" xmlns:o="urn:schemas-microsoft-com:office:office" xmlns:oel="http://schemas.microsoft.com/office/2019/extlst" xmlns:r="http://schemas.openxmlformats.org/officeDocument/2006/relationships" xmlns:m="http://schemas.openxmlformats.org/officeDocument/2006/math" xmlns:v="urn:schemas-microsoft-com:vml" xmlns:wp14="http://schemas.microsoft.com/office/word/2010/wordprocessingDrawing" xmlns:wp="http://schemas.openxmlformats.org/drawingml/2006/wordprocessingDrawing" xmlns:w10="urn:schemas-microsoft-com:office:word" xmlns:w="http://schemas.openxmlformats.org/wordprocessingml/2006/main" xmlns:w14="http://schemas.microsoft.com/office/word/2010/wordml" xmlns:w15="http://schemas.microsoft.com/office/word/2012/wordml" xmlns:w16cex="http://schemas.microsoft.com/office/word/2018/wordml/cex" xmlns:w16cid="http://schemas.microsoft.com/office/word/2016/wordml/cid" xmlns:w16="http://schemas.microsoft.com/office/word/2018/wordml" xmlns:w16du="http://schemas.microsoft.com/office/word/2023/wordml/word16du" xmlns:w16sdtdh="http://schemas.microsoft.com/office/word/2020/wordml/sdtdatahash" xmlns:w16sdtfl="http://schemas.microsoft.com/office/word/2024/wordml/sdtformatlock" xmlns:w16se="http://schemas.microsoft.com/office/word/2015/wordml/symex" xmlns:wpg="http://schemas.microsoft.com/office/word/2010/wordprocessingGroup" xmlns:wpi="http://schemas.microsoft.com/office/word/2010/wordprocessingInk" xmlns:wne="http://schemas.microsoft.com/office/word/2006/wordml" xmlns:wps="http://schemas.microsoft.com/office/word/2010/wordprocessingShape" mc:Ignorable="w14 w15 w16se w16cid w16 w16cex w16sdtdh w16sdtfl w16du wp14">
   <w:body>
     <w:p>
       <w:pPr>
@@ -505,7 +505,6 @@
                   </w:rPr>
                   <w:t xml:space="preserve">oper, </w:t>
                 </w:r>
-                <w:proofErr w:type="gramStart"/>
                 <w:r>
                   <w:rPr>
                     <w:rFonts w:asciiTheme="majorHAnsi" w:hAnsiTheme="majorHAnsi" w:cstheme="majorHAnsi"/>
@@ -518,7 +517,6 @@
                   </w:rPr>
                   <w:t>Tester</w:t>
                 </w:r>
-                <w:proofErr w:type="gramEnd"/>
                 <w:r>
                   <w:rPr>
                     <w:rFonts w:asciiTheme="majorHAnsi" w:hAnsiTheme="majorHAnsi" w:cstheme="majorHAnsi"/>
@@ -2327,7 +2325,13 @@
         </w:sdtPr>
         <w:sdtContent>
           <w:r>
-            <w:t xml:space="preserve">    </w:t>
+            <w:t xml:space="preserve">  </w:t>
+          </w:r>
+          <w:r>
+            <w:t>X</w:t>
+          </w:r>
+          <w:r>
+            <w:t xml:space="preserve">  </w:t>
           </w:r>
         </w:sdtContent>
       </w:sdt>
@@ -2412,7 +2416,13 @@
         </w:sdtPr>
         <w:sdtContent>
           <w:r>
-            <w:t xml:space="preserve">    </w:t>
+            <w:t xml:space="preserve"> </w:t>
+          </w:r>
+          <w:r>
+            <w:t>X</w:t>
+          </w:r>
+          <w:r>
+            <w:t xml:space="preserve">   </w:t>
           </w:r>
         </w:sdtContent>
       </w:sdt>
@@ -2466,7 +2476,13 @@
         </w:sdtPr>
         <w:sdtContent>
           <w:r>
-            <w:t xml:space="preserve">    </w:t>
+            <w:t xml:space="preserve">  </w:t>
+          </w:r>
+          <w:r>
+            <w:t>X</w:t>
+          </w:r>
+          <w:r>
+            <w:t xml:space="preserve">  </w:t>
           </w:r>
         </w:sdtContent>
       </w:sdt>
@@ -2502,7 +2518,13 @@
         </w:sdtPr>
         <w:sdtContent>
           <w:r>
-            <w:t xml:space="preserve">    </w:t>
+            <w:t xml:space="preserve"> </w:t>
+          </w:r>
+          <w:r>
+            <w:t>X</w:t>
+          </w:r>
+          <w:r>
+            <w:t xml:space="preserve">   </w:t>
           </w:r>
         </w:sdtContent>
       </w:sdt>
@@ -4561,7 +4583,7 @@
 </file>
 
 <file path=word/numbering.xml><?xml version="1.0" encoding="utf-8"?>
-<w:numbering xmlns:wpc="http://schemas.microsoft.com/office/word/2010/wordprocessingCanvas" xmlns:cx="http://schemas.microsoft.com/office/drawing/2014/chartex" xmlns:cx1="http://schemas.microsoft.com/office/drawing/2015/9/8/chartex" xmlns:cx2="http://schemas.microsoft.com/office/drawing/2015/10/21/chartex" xmlns:cx3="http://schemas.microsoft.com/office/drawing/2016/5/9/chartex" xmlns:cx4="http://schemas.microsoft.com/office/drawing/2016/5/10/chartex" xmlns:cx5="http://schemas.microsoft.com/office/drawing/2016/5/11/chartex" xmlns:cx6="http://schemas.microsoft.com/office/drawing/2016/5/12/chartex" xmlns:cx7="http://schemas.microsoft.com/office/drawing/2016/5/13/chartex" xmlns:cx8="http://schemas.microsoft.com/office/drawing/2016/5/14/chartex" xmlns:mc="http://schemas.openxmlformats.org/markup-compatibility/2006" xmlns:aink="http://schemas.microsoft.com/office/drawing/2016/ink" xmlns:am3d="http://schemas.microsoft.com/office/drawing/2017/model3d" xmlns:o="urn:schemas-microsoft-com:office:office" xmlns:oel="http://schemas.microsoft.com/office/2019/extlst" xmlns:r="http://schemas.openxmlformats.org/officeDocument/2006/relationships" xmlns:m="http://schemas.openxmlformats.org/officeDocument/2006/math" xmlns:v="urn:schemas-microsoft-com:vml" xmlns:wp14="http://schemas.microsoft.com/office/word/2010/wordprocessingDrawing" xmlns:wp="http://schemas.openxmlformats.org/drawingml/2006/wordprocessingDrawing" xmlns:w10="urn:schemas-microsoft-com:office:word" xmlns:w="http://schemas.openxmlformats.org/wordprocessingml/2006/main" xmlns:w14="http://schemas.microsoft.com/office/word/2010/wordml" xmlns:w15="http://schemas.microsoft.com/office/word/2012/wordml" xmlns:w16cex="http://schemas.microsoft.com/office/word/2018/wordml/cex" xmlns:w16cid="http://schemas.microsoft.com/office/word/2016/wordml/cid" xmlns:w16="http://schemas.microsoft.com/office/word/2018/wordml" xmlns:w16sdtdh="http://schemas.microsoft.com/office/word/2020/wordml/sdtdatahash" xmlns:w16se="http://schemas.microsoft.com/office/word/2015/wordml/symex" xmlns:wpg="http://schemas.microsoft.com/office/word/2010/wordprocessingGroup" xmlns:wpi="http://schemas.microsoft.com/office/word/2010/wordprocessingInk" xmlns:wne="http://schemas.microsoft.com/office/word/2006/wordml" xmlns:wps="http://schemas.microsoft.com/office/word/2010/wordprocessingShape" mc:Ignorable="w14 w15 w16se w16cid w16 w16cex w16sdtdh wp14">
+<w:numbering xmlns:wpc="http://schemas.microsoft.com/office/word/2010/wordprocessingCanvas" xmlns:cx="http://schemas.microsoft.com/office/drawing/2014/chartex" xmlns:cx1="http://schemas.microsoft.com/office/drawing/2015/9/8/chartex" xmlns:cx2="http://schemas.microsoft.com/office/drawing/2015/10/21/chartex" xmlns:cx3="http://schemas.microsoft.com/office/drawing/2016/5/9/chartex" xmlns:cx4="http://schemas.microsoft.com/office/drawing/2016/5/10/chartex" xmlns:cx5="http://schemas.microsoft.com/office/drawing/2016/5/11/chartex" xmlns:cx6="http://schemas.microsoft.com/office/drawing/2016/5/12/chartex" xmlns:cx7="http://schemas.microsoft.com/office/drawing/2016/5/13/chartex" xmlns:cx8="http://schemas.microsoft.com/office/drawing/2016/5/14/chartex" xmlns:mc="http://schemas.openxmlformats.org/markup-compatibility/2006" xmlns:aink="http://schemas.microsoft.com/office/drawing/2016/ink" xmlns:am3d="http://schemas.microsoft.com/office/drawing/2017/model3d" xmlns:o="urn:schemas-microsoft-com:office:office" xmlns:oel="http://schemas.microsoft.com/office/2019/extlst" xmlns:r="http://schemas.openxmlformats.org/officeDocument/2006/relationships" xmlns:m="http://schemas.openxmlformats.org/officeDocument/2006/math" xmlns:v="urn:schemas-microsoft-com:vml" xmlns:wp14="http://schemas.microsoft.com/office/word/2010/wordprocessingDrawing" xmlns:wp="http://schemas.openxmlformats.org/drawingml/2006/wordprocessingDrawing" xmlns:w10="urn:schemas-microsoft-com:office:word" xmlns:w="http://schemas.openxmlformats.org/wordprocessingml/2006/main" xmlns:w14="http://schemas.microsoft.com/office/word/2010/wordml" xmlns:w15="http://schemas.microsoft.com/office/word/2012/wordml" xmlns:w16cex="http://schemas.microsoft.com/office/word/2018/wordml/cex" xmlns:w16cid="http://schemas.microsoft.com/office/word/2016/wordml/cid" xmlns:w16="http://schemas.microsoft.com/office/word/2018/wordml" xmlns:w16du="http://schemas.microsoft.com/office/word/2023/wordml/word16du" xmlns:w16sdtdh="http://schemas.microsoft.com/office/word/2020/wordml/sdtdatahash" xmlns:w16sdtfl="http://schemas.microsoft.com/office/word/2024/wordml/sdtformatlock" xmlns:w16se="http://schemas.microsoft.com/office/word/2015/wordml/symex" xmlns:wpg="http://schemas.microsoft.com/office/word/2010/wordprocessingGroup" xmlns:wpi="http://schemas.microsoft.com/office/word/2010/wordprocessingInk" xmlns:wne="http://schemas.microsoft.com/office/word/2006/wordml" xmlns:wps="http://schemas.microsoft.com/office/word/2010/wordprocessingShape" mc:Ignorable="w14 w15 w16se w16cid w16 w16cex w16sdtdh w16sdtfl w16du wp14">
   <w:abstractNum w:abstractNumId="0" w15:restartNumberingAfterBreak="0">
     <w:nsid w:val="FFFFFF88"/>
     <w:multiLevelType w:val="singleLevel"/>
@@ -5405,7 +5427,7 @@
 </file>
 
 <file path=word/styles.xml><?xml version="1.0" encoding="utf-8"?>
-<w:styles xmlns:mc="http://schemas.openxmlformats.org/markup-compatibility/2006" xmlns:r="http://schemas.openxmlformats.org/officeDocument/2006/relationships" xmlns:w="http://schemas.openxmlformats.org/wordprocessingml/2006/main" xmlns:w14="http://schemas.microsoft.com/office/word/2010/wordml" xmlns:w15="http://schemas.microsoft.com/office/word/2012/wordml" xmlns:w16cex="http://schemas.microsoft.com/office/word/2018/wordml/cex" xmlns:w16cid="http://schemas.microsoft.com/office/word/2016/wordml/cid" xmlns:w16="http://schemas.microsoft.com/office/word/2018/wordml" xmlns:w16sdtdh="http://schemas.microsoft.com/office/word/2020/wordml/sdtdatahash" xmlns:w16se="http://schemas.microsoft.com/office/word/2015/wordml/symex" mc:Ignorable="w14 w15 w16se w16cid w16 w16cex w16sdtdh">
+<w:styles xmlns:mc="http://schemas.openxmlformats.org/markup-compatibility/2006" xmlns:r="http://schemas.openxmlformats.org/officeDocument/2006/relationships" xmlns:w="http://schemas.openxmlformats.org/wordprocessingml/2006/main" xmlns:w14="http://schemas.microsoft.com/office/word/2010/wordml" xmlns:w15="http://schemas.microsoft.com/office/word/2012/wordml" xmlns:w16cex="http://schemas.microsoft.com/office/word/2018/wordml/cex" xmlns:w16cid="http://schemas.microsoft.com/office/word/2016/wordml/cid" xmlns:w16="http://schemas.microsoft.com/office/word/2018/wordml" xmlns:w16du="http://schemas.microsoft.com/office/word/2023/wordml/word16du" xmlns:w16sdtdh="http://schemas.microsoft.com/office/word/2020/wordml/sdtdatahash" xmlns:w16sdtfl="http://schemas.microsoft.com/office/word/2024/wordml/sdtformatlock" xmlns:w16se="http://schemas.microsoft.com/office/word/2015/wordml/symex" mc:Ignorable="w14 w15 w16se w16cid w16 w16cex w16sdtdh w16sdtfl w16du">
   <w:docDefaults>
     <w:rPrDefault>
       <w:rPr>
@@ -6254,7 +6276,7 @@
 </file>
 
 <file path=word/glossary/document.xml><?xml version="1.0" encoding="utf-8"?>
-<w:glossaryDocument xmlns:wpc="http://schemas.microsoft.com/office/word/2010/wordprocessingCanvas" xmlns:cx="http://schemas.microsoft.com/office/drawing/2014/chartex" xmlns:cx1="http://schemas.microsoft.com/office/drawing/2015/9/8/chartex" xmlns:cx2="http://schemas.microsoft.com/office/drawing/2015/10/21/chartex" xmlns:cx3="http://schemas.microsoft.com/office/drawing/2016/5/9/chartex" xmlns:cx4="http://schemas.microsoft.com/office/drawing/2016/5/10/chartex" xmlns:cx5="http://schemas.microsoft.com/office/drawing/2016/5/11/chartex" xmlns:cx6="http://schemas.microsoft.com/office/drawing/2016/5/12/chartex" xmlns:cx7="http://schemas.microsoft.com/office/drawing/2016/5/13/chartex" xmlns:cx8="http://schemas.microsoft.com/office/drawing/2016/5/14/chartex" xmlns:mc="http://schemas.openxmlformats.org/markup-compatibility/2006" xmlns:aink="http://schemas.microsoft.com/office/drawing/2016/ink" xmlns:am3d="http://schemas.microsoft.com/office/drawing/2017/model3d" xmlns:o="urn:schemas-microsoft-com:office:office" xmlns:oel="http://schemas.microsoft.com/office/2019/extlst" xmlns:r="http://schemas.openxmlformats.org/officeDocument/2006/relationships" xmlns:m="http://schemas.openxmlformats.org/officeDocument/2006/math" xmlns:v="urn:schemas-microsoft-com:vml" xmlns:wp14="http://schemas.microsoft.com/office/word/2010/wordprocessingDrawing" xmlns:wp="http://schemas.openxmlformats.org/drawingml/2006/wordprocessingDrawing" xmlns:w10="urn:schemas-microsoft-com:office:word" xmlns:w="http://schemas.openxmlformats.org/wordprocessingml/2006/main" xmlns:w14="http://schemas.microsoft.com/office/word/2010/wordml" xmlns:w15="http://schemas.microsoft.com/office/word/2012/wordml" xmlns:w16cex="http://schemas.microsoft.com/office/word/2018/wordml/cex" xmlns:w16cid="http://schemas.microsoft.com/office/word/2016/wordml/cid" xmlns:w16="http://schemas.microsoft.com/office/word/2018/wordml" xmlns:w16sdtdh="http://schemas.microsoft.com/office/word/2020/wordml/sdtdatahash" xmlns:w16se="http://schemas.microsoft.com/office/word/2015/wordml/symex" xmlns:wpg="http://schemas.microsoft.com/office/word/2010/wordprocessingGroup" xmlns:wpi="http://schemas.microsoft.com/office/word/2010/wordprocessingInk" xmlns:wne="http://schemas.microsoft.com/office/word/2006/wordml" xmlns:wps="http://schemas.microsoft.com/office/word/2010/wordprocessingShape" mc:Ignorable="w14 w15 w16se w16cid w16 w16cex w16sdtdh wp14">
+<w:glossaryDocument xmlns:wpc="http://schemas.microsoft.com/office/word/2010/wordprocessingCanvas" xmlns:cx="http://schemas.microsoft.com/office/drawing/2014/chartex" xmlns:cx1="http://schemas.microsoft.com/office/drawing/2015/9/8/chartex" xmlns:cx2="http://schemas.microsoft.com/office/drawing/2015/10/21/chartex" xmlns:cx3="http://schemas.microsoft.com/office/drawing/2016/5/9/chartex" xmlns:cx4="http://schemas.microsoft.com/office/drawing/2016/5/10/chartex" xmlns:cx5="http://schemas.microsoft.com/office/drawing/2016/5/11/chartex" xmlns:cx6="http://schemas.microsoft.com/office/drawing/2016/5/12/chartex" xmlns:cx7="http://schemas.microsoft.com/office/drawing/2016/5/13/chartex" xmlns:cx8="http://schemas.microsoft.com/office/drawing/2016/5/14/chartex" xmlns:mc="http://schemas.openxmlformats.org/markup-compatibility/2006" xmlns:aink="http://schemas.microsoft.com/office/drawing/2016/ink" xmlns:am3d="http://schemas.microsoft.com/office/drawing/2017/model3d" xmlns:o="urn:schemas-microsoft-com:office:office" xmlns:oel="http://schemas.microsoft.com/office/2019/extlst" xmlns:r="http://schemas.openxmlformats.org/officeDocument/2006/relationships" xmlns:m="http://schemas.openxmlformats.org/officeDocument/2006/math" xmlns:v="urn:schemas-microsoft-com:vml" xmlns:wp14="http://schemas.microsoft.com/office/word/2010/wordprocessingDrawing" xmlns:wp="http://schemas.openxmlformats.org/drawingml/2006/wordprocessingDrawing" xmlns:w10="urn:schemas-microsoft-com:office:word" xmlns:w="http://schemas.openxmlformats.org/wordprocessingml/2006/main" xmlns:w14="http://schemas.microsoft.com/office/word/2010/wordml" xmlns:w15="http://schemas.microsoft.com/office/word/2012/wordml" xmlns:w16cex="http://schemas.microsoft.com/office/word/2018/wordml/cex" xmlns:w16cid="http://schemas.microsoft.com/office/word/2016/wordml/cid" xmlns:w16="http://schemas.microsoft.com/office/word/2018/wordml" xmlns:w16du="http://schemas.microsoft.com/office/word/2023/wordml/word16du" xmlns:w16sdtdh="http://schemas.microsoft.com/office/word/2020/wordml/sdtdatahash" xmlns:w16sdtfl="http://schemas.microsoft.com/office/word/2024/wordml/sdtformatlock" xmlns:w16se="http://schemas.microsoft.com/office/word/2015/wordml/symex" xmlns:wpg="http://schemas.microsoft.com/office/word/2010/wordprocessingGroup" xmlns:wpi="http://schemas.microsoft.com/office/word/2010/wordprocessingInk" xmlns:wne="http://schemas.microsoft.com/office/word/2006/wordml" xmlns:wps="http://schemas.microsoft.com/office/word/2010/wordprocessingShape" mc:Ignorable="w14 w15 w16se w16cid w16 w16cex w16sdtdh w16sdtfl w16du wp14">
   <w:docParts>
     <w:docPart>
       <w:docPartPr>
@@ -7450,7 +7472,7 @@
 </file>
 
 <file path=word/glossary/fontTable.xml><?xml version="1.0" encoding="utf-8"?>
-<w:fonts xmlns:mc="http://schemas.openxmlformats.org/markup-compatibility/2006" xmlns:r="http://schemas.openxmlformats.org/officeDocument/2006/relationships" xmlns:w="http://schemas.openxmlformats.org/wordprocessingml/2006/main" xmlns:w14="http://schemas.microsoft.com/office/word/2010/wordml" xmlns:w15="http://schemas.microsoft.com/office/word/2012/wordml" xmlns:w16cex="http://schemas.microsoft.com/office/word/2018/wordml/cex" xmlns:w16cid="http://schemas.microsoft.com/office/word/2016/wordml/cid" xmlns:w16="http://schemas.microsoft.com/office/word/2018/wordml" xmlns:w16sdtdh="http://schemas.microsoft.com/office/word/2020/wordml/sdtdatahash" xmlns:w16se="http://schemas.microsoft.com/office/word/2015/wordml/symex" mc:Ignorable="w14 w15 w16se w16cid w16 w16cex w16sdtdh">
+<w:fonts xmlns:mc="http://schemas.openxmlformats.org/markup-compatibility/2006" xmlns:r="http://schemas.openxmlformats.org/officeDocument/2006/relationships" xmlns:w="http://schemas.openxmlformats.org/wordprocessingml/2006/main" xmlns:w14="http://schemas.microsoft.com/office/word/2010/wordml" xmlns:w15="http://schemas.microsoft.com/office/word/2012/wordml" xmlns:w16cex="http://schemas.microsoft.com/office/word/2018/wordml/cex" xmlns:w16cid="http://schemas.microsoft.com/office/word/2016/wordml/cid" xmlns:w16="http://schemas.microsoft.com/office/word/2018/wordml" xmlns:w16du="http://schemas.microsoft.com/office/word/2023/wordml/word16du" xmlns:w16sdtdh="http://schemas.microsoft.com/office/word/2020/wordml/sdtdatahash" xmlns:w16sdtfl="http://schemas.microsoft.com/office/word/2024/wordml/sdtformatlock" xmlns:w16se="http://schemas.microsoft.com/office/word/2015/wordml/symex" mc:Ignorable="w14 w15 w16se w16cid w16 w16cex w16sdtdh w16sdtfl w16du">
   <w:font w:name="Wingdings">
     <w:panose1 w:val="05000000000000000000"/>
     <w:charset w:val="02"/>
@@ -7461,7 +7483,7 @@
   <w:font w:name="Symbol">
     <w:panose1 w:val="05050102010706020507"/>
     <w:charset w:val="02"/>
-    <w:family w:val="decorative"/>
+    <w:family w:val="roman"/>
     <w:pitch w:val="variable"/>
     <w:sig w:usb0="00000000" w:usb1="10000000" w:usb2="00000000" w:usb3="00000000" w:csb0="80000000" w:csb1="00000000"/>
   </w:font>
@@ -7484,7 +7506,7 @@
     <w:charset w:val="00"/>
     <w:family w:val="swiss"/>
     <w:pitch w:val="variable"/>
-    <w:sig w:usb0="E4002EFF" w:usb1="C000247B" w:usb2="00000009" w:usb3="00000000" w:csb0="000001FF" w:csb1="00000000"/>
+    <w:sig w:usb0="E4002EFF" w:usb1="C200247B" w:usb2="00000009" w:usb3="00000000" w:csb0="000001FF" w:csb1="00000000"/>
   </w:font>
   <w:font w:name="Arial">
     <w:panose1 w:val="020B0604020202020204"/>
@@ -7498,7 +7520,7 @@
     <w:charset w:val="00"/>
     <w:family w:val="swiss"/>
     <w:pitch w:val="variable"/>
-    <w:sig w:usb0="E4002EFF" w:usb1="C000247B" w:usb2="00000009" w:usb3="00000000" w:csb0="000001FF" w:csb1="00000000"/>
+    <w:sig w:usb0="E4002EFF" w:usb1="C200247B" w:usb2="00000009" w:usb3="00000000" w:csb0="000001FF" w:csb1="00000000"/>
   </w:font>
   <w:font w:name="Yu Gothic Light">
     <w:altName w:val="游ゴシック Light"/>
@@ -7523,32 +7545,17 @@
     <w:pitch w:val="variable"/>
     <w:sig w:usb0="E00002FF" w:usb1="2AC7FDFF" w:usb2="00000016" w:usb3="00000000" w:csb0="0002009F" w:csb1="00000000"/>
   </w:font>
-  <w:font w:name="Aptos">
-    <w:panose1 w:val="020B0004020202020204"/>
-    <w:charset w:val="00"/>
-    <w:family w:val="swiss"/>
-    <w:pitch w:val="variable"/>
-    <w:sig w:usb0="20000287" w:usb1="00000003" w:usb2="00000000" w:usb3="00000000" w:csb0="0000019F" w:csb1="00000000"/>
-  </w:font>
   <w:font w:name="Yu Mincho">
-    <w:panose1 w:val="02020400000000000000"/>
     <w:charset w:val="80"/>
     <w:family w:val="roman"/>
     <w:pitch w:val="variable"/>
     <w:sig w:usb0="800002E7" w:usb1="2AC7FCFF" w:usb2="00000012" w:usb3="00000000" w:csb0="0002009F" w:csb1="00000000"/>
   </w:font>
-  <w:font w:name="Aptos Display">
-    <w:panose1 w:val="020B0004020202020204"/>
-    <w:charset w:val="00"/>
-    <w:family w:val="swiss"/>
-    <w:pitch w:val="variable"/>
-    <w:sig w:usb0="20000287" w:usb1="00000003" w:usb2="00000000" w:usb3="00000000" w:csb0="0000019F" w:csb1="00000000"/>
-  </w:font>
 </w:fonts>
 </file>
 
 <file path=word/glossary/settings.xml><?xml version="1.0" encoding="utf-8"?>
-<w:settings xmlns:mc="http://schemas.openxmlformats.org/markup-compatibility/2006" xmlns:o="urn:schemas-microsoft-com:office:office" xmlns:r="http://schemas.openxmlformats.org/officeDocument/2006/relationships" xmlns:m="http://schemas.openxmlformats.org/officeDocument/2006/math" xmlns:v="urn:schemas-microsoft-com:vml" xmlns:w10="urn:schemas-microsoft-com:office:word" xmlns:w="http://schemas.openxmlformats.org/wordprocessingml/2006/main" xmlns:w14="http://schemas.microsoft.com/office/word/2010/wordml" xmlns:w15="http://schemas.microsoft.com/office/word/2012/wordml" xmlns:w16cex="http://schemas.microsoft.com/office/word/2018/wordml/cex" xmlns:w16cid="http://schemas.microsoft.com/office/word/2016/wordml/cid" xmlns:w16="http://schemas.microsoft.com/office/word/2018/wordml" xmlns:w16sdtdh="http://schemas.microsoft.com/office/word/2020/wordml/sdtdatahash" xmlns:w16se="http://schemas.microsoft.com/office/word/2015/wordml/symex" xmlns:sl="http://schemas.openxmlformats.org/schemaLibrary/2006/main" mc:Ignorable="w14 w15 w16se w16cid w16 w16cex w16sdtdh">
+<w:settings xmlns:mc="http://schemas.openxmlformats.org/markup-compatibility/2006" xmlns:o="urn:schemas-microsoft-com:office:office" xmlns:r="http://schemas.openxmlformats.org/officeDocument/2006/relationships" xmlns:m="http://schemas.openxmlformats.org/officeDocument/2006/math" xmlns:v="urn:schemas-microsoft-com:vml" xmlns:w10="urn:schemas-microsoft-com:office:word" xmlns:w="http://schemas.openxmlformats.org/wordprocessingml/2006/main" xmlns:w14="http://schemas.microsoft.com/office/word/2010/wordml" xmlns:w15="http://schemas.microsoft.com/office/word/2012/wordml" xmlns:w16cex="http://schemas.microsoft.com/office/word/2018/wordml/cex" xmlns:w16cid="http://schemas.microsoft.com/office/word/2016/wordml/cid" xmlns:w16="http://schemas.microsoft.com/office/word/2018/wordml" xmlns:w16du="http://schemas.microsoft.com/office/word/2023/wordml/word16du" xmlns:w16sdtdh="http://schemas.microsoft.com/office/word/2020/wordml/sdtdatahash" xmlns:w16sdtfl="http://schemas.microsoft.com/office/word/2024/wordml/sdtformatlock" xmlns:w16se="http://schemas.microsoft.com/office/word/2015/wordml/symex" xmlns:sl="http://schemas.openxmlformats.org/schemaLibrary/2006/main" mc:Ignorable="w14 w15 w16se w16cid w16 w16cex w16sdtdh w16sdtfl w16du">
   <w:view w:val="normal"/>
   <w:revisionView w:inkAnnotations="0"/>
   <w:defaultTabStop w:val="708"/>
@@ -7581,6 +7588,7 @@
     <w:rsid w:val="004D7778"/>
     <w:rsid w:val="00532E78"/>
     <w:rsid w:val="005351FA"/>
+    <w:rsid w:val="005463DE"/>
     <w:rsid w:val="005F0BD3"/>
     <w:rsid w:val="00635F6F"/>
     <w:rsid w:val="007826C3"/>
@@ -7591,6 +7599,7 @@
     <w:rsid w:val="00953D97"/>
     <w:rsid w:val="009D5AF9"/>
     <w:rsid w:val="00A222AC"/>
+    <w:rsid w:val="00AD6C3A"/>
     <w:rsid w:val="00BA1063"/>
     <w:rsid w:val="00BE6430"/>
     <w:rsid w:val="00C42E76"/>
@@ -7636,7 +7645,7 @@
 </file>
 
 <file path=word/glossary/styles.xml><?xml version="1.0" encoding="utf-8"?>
-<w:styles xmlns:mc="http://schemas.openxmlformats.org/markup-compatibility/2006" xmlns:r="http://schemas.openxmlformats.org/officeDocument/2006/relationships" xmlns:w="http://schemas.openxmlformats.org/wordprocessingml/2006/main" xmlns:w14="http://schemas.microsoft.com/office/word/2010/wordml" xmlns:w15="http://schemas.microsoft.com/office/word/2012/wordml" xmlns:w16cex="http://schemas.microsoft.com/office/word/2018/wordml/cex" xmlns:w16cid="http://schemas.microsoft.com/office/word/2016/wordml/cid" xmlns:w16="http://schemas.microsoft.com/office/word/2018/wordml" xmlns:w16sdtdh="http://schemas.microsoft.com/office/word/2020/wordml/sdtdatahash" xmlns:w16se="http://schemas.microsoft.com/office/word/2015/wordml/symex" mc:Ignorable="w14 w15 w16se w16cid w16 w16cex w16sdtdh">
+<w:styles xmlns:mc="http://schemas.openxmlformats.org/markup-compatibility/2006" xmlns:r="http://schemas.openxmlformats.org/officeDocument/2006/relationships" xmlns:w="http://schemas.openxmlformats.org/wordprocessingml/2006/main" xmlns:w14="http://schemas.microsoft.com/office/word/2010/wordml" xmlns:w15="http://schemas.microsoft.com/office/word/2012/wordml" xmlns:w16cex="http://schemas.microsoft.com/office/word/2018/wordml/cex" xmlns:w16cid="http://schemas.microsoft.com/office/word/2016/wordml/cid" xmlns:w16="http://schemas.microsoft.com/office/word/2018/wordml" xmlns:w16du="http://schemas.microsoft.com/office/word/2023/wordml/word16du" xmlns:w16sdtdh="http://schemas.microsoft.com/office/word/2020/wordml/sdtdatahash" xmlns:w16sdtfl="http://schemas.microsoft.com/office/word/2024/wordml/sdtformatlock" xmlns:w16se="http://schemas.microsoft.com/office/word/2015/wordml/symex" mc:Ignorable="w14 w15 w16se w16cid w16 w16cex w16sdtdh w16sdtfl w16du">
   <w:docDefaults>
     <w:rPrDefault>
       <w:rPr>
@@ -8489,7 +8498,7 @@
 </file>
 
 <file path=word/glossary/webSettings.xml><?xml version="1.0" encoding="utf-8"?>
-<w:webSettings xmlns:mc="http://schemas.openxmlformats.org/markup-compatibility/2006" xmlns:r="http://schemas.openxmlformats.org/officeDocument/2006/relationships" xmlns:w="http://schemas.openxmlformats.org/wordprocessingml/2006/main" xmlns:w14="http://schemas.microsoft.com/office/word/2010/wordml" xmlns:w15="http://schemas.microsoft.com/office/word/2012/wordml" xmlns:w16cex="http://schemas.microsoft.com/office/word/2018/wordml/cex" xmlns:w16cid="http://schemas.microsoft.com/office/word/2016/wordml/cid" xmlns:w16="http://schemas.microsoft.com/office/word/2018/wordml" xmlns:w16sdtdh="http://schemas.microsoft.com/office/word/2020/wordml/sdtdatahash" xmlns:w16se="http://schemas.microsoft.com/office/word/2015/wordml/symex" mc:Ignorable="w14 w15 w16se w16cid w16 w16cex w16sdtdh">
+<w:webSettings xmlns:mc="http://schemas.openxmlformats.org/markup-compatibility/2006" xmlns:r="http://schemas.openxmlformats.org/officeDocument/2006/relationships" xmlns:w="http://schemas.openxmlformats.org/wordprocessingml/2006/main" xmlns:w14="http://schemas.microsoft.com/office/word/2010/wordml" xmlns:w15="http://schemas.microsoft.com/office/word/2012/wordml" xmlns:w16cex="http://schemas.microsoft.com/office/word/2018/wordml/cex" xmlns:w16cid="http://schemas.microsoft.com/office/word/2016/wordml/cid" xmlns:w16="http://schemas.microsoft.com/office/word/2018/wordml" xmlns:w16du="http://schemas.microsoft.com/office/word/2023/wordml/word16du" xmlns:w16sdtdh="http://schemas.microsoft.com/office/word/2020/wordml/sdtdatahash" xmlns:w16sdtfl="http://schemas.microsoft.com/office/word/2024/wordml/sdtformatlock" xmlns:w16se="http://schemas.microsoft.com/office/word/2015/wordml/symex" mc:Ignorable="w14 w15 w16se w16cid w16 w16cex w16sdtdh w16sdtfl w16du">
   <w:optimizeForBrowser/>
   <w:allowPNG/>
 </w:webSettings>

</xml_diff>